<commit_message>
Agregando vista de tablas
</commit_message>
<xml_diff>
--- a/02 Desarrollo/MS/MS_DEBD.docx
+++ b/02 Desarrollo/MS/MS_DEBD.docx
@@ -2146,9 +2146,99 @@
       <w:pPr>
         <w:ind w:left="720"/>
         <w:rPr>
-          <w:lang w:val="es-PE"/>
-        </w:rPr>
-      </w:pPr>
+          <w:rFonts w:ascii="Times New Roman" w:eastAsia="Times New Roman" w:hAnsi="Times New Roman" w:cs="Times New Roman"/>
+          <w:sz w:val="28"/>
+          <w:szCs w:val="28"/>
+          <w:lang w:val="es-PE"/>
+        </w:rPr>
+      </w:pPr>
+      <w:r>
+        <w:rPr>
+          <w:rFonts w:ascii="Times New Roman" w:eastAsia="Times New Roman" w:hAnsi="Times New Roman" w:cs="Times New Roman"/>
+          <w:sz w:val="28"/>
+          <w:szCs w:val="28"/>
+          <w:lang w:val="es-PE"/>
+        </w:rPr>
+        <w:t>Diagrama</w:t>
+      </w:r>
+      <w:r>
+        <w:rPr>
+          <w:rFonts w:ascii="Times New Roman" w:eastAsia="Times New Roman" w:hAnsi="Times New Roman" w:cs="Times New Roman"/>
+          <w:sz w:val="28"/>
+          <w:szCs w:val="28"/>
+          <w:lang w:val="es-PE"/>
+        </w:rPr>
+        <w:t>s de tablas de MySQL</w:t>
+      </w:r>
+    </w:p>
+    <w:p>
+      <w:pPr>
+        <w:ind w:left="720"/>
+        <w:rPr>
+          <w:rFonts w:ascii="Times New Roman" w:eastAsia="Times New Roman" w:hAnsi="Times New Roman" w:cs="Times New Roman"/>
+          <w:sz w:val="28"/>
+          <w:szCs w:val="28"/>
+          <w:lang w:val="es-PE"/>
+        </w:rPr>
+      </w:pPr>
+      <w:r>
+        <w:rPr>
+          <w:rFonts w:ascii="Times New Roman" w:eastAsia="Times New Roman" w:hAnsi="Times New Roman" w:cs="Times New Roman"/>
+          <w:noProof/>
+          <w:sz w:val="28"/>
+          <w:szCs w:val="28"/>
+          <w:lang w:val="es-PE"/>
+        </w:rPr>
+        <w:lastRenderedPageBreak/>
+        <w:drawing>
+          <wp:inline distT="0" distB="0" distL="0" distR="0" wp14:anchorId="5A0AB531" wp14:editId="484CE923">
+            <wp:extent cx="5876925" cy="6115050"/>
+            <wp:effectExtent l="0" t="0" r="9525" b="0"/>
+            <wp:docPr id="1" name="Picture 1"/>
+            <wp:cNvGraphicFramePr>
+              <a:graphicFrameLocks xmlns:a="http://schemas.openxmlformats.org/drawingml/2006/main" noChangeAspect="1"/>
+            </wp:cNvGraphicFramePr>
+            <a:graphic xmlns:a="http://schemas.openxmlformats.org/drawingml/2006/main">
+              <a:graphicData uri="http://schemas.openxmlformats.org/drawingml/2006/picture">
+                <pic:pic xmlns:pic="http://schemas.openxmlformats.org/drawingml/2006/picture">
+                  <pic:nvPicPr>
+                    <pic:cNvPr id="0" name="Picture 1"/>
+                    <pic:cNvPicPr>
+                      <a:picLocks noChangeAspect="1" noChangeArrowheads="1"/>
+                    </pic:cNvPicPr>
+                  </pic:nvPicPr>
+                  <pic:blipFill>
+                    <a:blip r:embed="rId7">
+                      <a:extLst>
+                        <a:ext uri="{28A0092B-C50C-407E-A947-70E740481C1C}">
+                          <a14:useLocalDpi xmlns:a14="http://schemas.microsoft.com/office/drawing/2010/main" val="0"/>
+                        </a:ext>
+                      </a:extLst>
+                    </a:blip>
+                    <a:srcRect/>
+                    <a:stretch>
+                      <a:fillRect/>
+                    </a:stretch>
+                  </pic:blipFill>
+                  <pic:spPr bwMode="auto">
+                    <a:xfrm>
+                      <a:off x="0" y="0"/>
+                      <a:ext cx="5876925" cy="6115050"/>
+                    </a:xfrm>
+                    <a:prstGeom prst="rect">
+                      <a:avLst/>
+                    </a:prstGeom>
+                    <a:noFill/>
+                    <a:ln>
+                      <a:noFill/>
+                    </a:ln>
+                  </pic:spPr>
+                </pic:pic>
+              </a:graphicData>
+            </a:graphic>
+          </wp:inline>
+        </w:drawing>
+      </w:r>
     </w:p>
     <w:p>
       <w:pPr>
@@ -3274,7 +3364,7 @@
     <w:name w:val="Normal"/>
     <w:qFormat/>
   </w:style>
-  <w:style w:type="paragraph" w:styleId="Ttulo1">
+  <w:style w:type="paragraph" w:styleId="Heading1">
     <w:name w:val="heading 1"/>
     <w:basedOn w:val="Normal"/>
     <w:next w:val="Normal"/>
@@ -3291,7 +3381,7 @@
       <w:szCs w:val="40"/>
     </w:rPr>
   </w:style>
-  <w:style w:type="paragraph" w:styleId="Ttulo2">
+  <w:style w:type="paragraph" w:styleId="Heading2">
     <w:name w:val="heading 2"/>
     <w:basedOn w:val="Normal"/>
     <w:next w:val="Normal"/>
@@ -3310,7 +3400,7 @@
       <w:szCs w:val="32"/>
     </w:rPr>
   </w:style>
-  <w:style w:type="paragraph" w:styleId="Ttulo3">
+  <w:style w:type="paragraph" w:styleId="Heading3">
     <w:name w:val="heading 3"/>
     <w:basedOn w:val="Normal"/>
     <w:next w:val="Normal"/>
@@ -3330,7 +3420,7 @@
       <w:szCs w:val="28"/>
     </w:rPr>
   </w:style>
-  <w:style w:type="paragraph" w:styleId="Ttulo4">
+  <w:style w:type="paragraph" w:styleId="Heading4">
     <w:name w:val="heading 4"/>
     <w:basedOn w:val="Normal"/>
     <w:next w:val="Normal"/>
@@ -3350,7 +3440,7 @@
       <w:szCs w:val="24"/>
     </w:rPr>
   </w:style>
-  <w:style w:type="paragraph" w:styleId="Ttulo5">
+  <w:style w:type="paragraph" w:styleId="Heading5">
     <w:name w:val="heading 5"/>
     <w:basedOn w:val="Normal"/>
     <w:next w:val="Normal"/>
@@ -3368,7 +3458,7 @@
       <w:color w:val="666666"/>
     </w:rPr>
   </w:style>
-  <w:style w:type="paragraph" w:styleId="Ttulo6">
+  <w:style w:type="paragraph" w:styleId="Heading6">
     <w:name w:val="heading 6"/>
     <w:basedOn w:val="Normal"/>
     <w:next w:val="Normal"/>
@@ -3387,13 +3477,13 @@
       <w:color w:val="666666"/>
     </w:rPr>
   </w:style>
-  <w:style w:type="character" w:default="1" w:styleId="Fuentedeprrafopredeter">
+  <w:style w:type="character" w:default="1" w:styleId="DefaultParagraphFont">
     <w:name w:val="Default Paragraph Font"/>
     <w:uiPriority w:val="1"/>
     <w:semiHidden/>
     <w:unhideWhenUsed/>
   </w:style>
-  <w:style w:type="table" w:default="1" w:styleId="Tablanormal">
+  <w:style w:type="table" w:default="1" w:styleId="TableNormal">
     <w:name w:val="Normal Table"/>
     <w:uiPriority w:val="99"/>
     <w:semiHidden/>
@@ -3408,14 +3498,14 @@
       </w:tblCellMar>
     </w:tblPr>
   </w:style>
-  <w:style w:type="numbering" w:default="1" w:styleId="Sinlista">
+  <w:style w:type="numbering" w:default="1" w:styleId="NoList">
     <w:name w:val="No List"/>
     <w:uiPriority w:val="99"/>
     <w:semiHidden/>
     <w:unhideWhenUsed/>
   </w:style>
-  <w:style w:type="table" w:customStyle="1" w:styleId="TableNormal">
-    <w:name w:val="Table Normal"/>
+  <w:style w:type="table" w:customStyle="1" w:styleId="TableNormal1">
+    <w:name w:val="Table Normal1"/>
     <w:tblPr>
       <w:tblCellMar>
         <w:top w:w="0" w:type="dxa"/>
@@ -3425,7 +3515,7 @@
       </w:tblCellMar>
     </w:tblPr>
   </w:style>
-  <w:style w:type="paragraph" w:styleId="Ttulo">
+  <w:style w:type="paragraph" w:styleId="Title">
     <w:name w:val="Title"/>
     <w:basedOn w:val="Normal"/>
     <w:next w:val="Normal"/>
@@ -3441,7 +3531,7 @@
       <w:szCs w:val="52"/>
     </w:rPr>
   </w:style>
-  <w:style w:type="paragraph" w:styleId="Subttulo">
+  <w:style w:type="paragraph" w:styleId="Subtitle">
     <w:name w:val="Subtitle"/>
     <w:basedOn w:val="Normal"/>
     <w:next w:val="Normal"/>
@@ -3459,7 +3549,7 @@
     </w:rPr>
   </w:style>
   <w:style w:type="table" w:customStyle="1" w:styleId="a">
-    <w:basedOn w:val="TableNormal"/>
+    <w:basedOn w:val="TableNormal1"/>
     <w:tblPr>
       <w:tblStyleRowBandSize w:val="1"/>
       <w:tblStyleColBandSize w:val="1"/>

</xml_diff>